<commit_message>
made the domain model look prettier and easier to read
</commit_message>
<xml_diff>
--- a/Scenario Description.docx
+++ b/Scenario Description.docx
@@ -29,15 +29,16 @@
         <w:rPr>
           <w:rFonts w:ascii="Times New Roman" w:hAnsi="Times New Roman" w:cs="Times New Roman"/>
         </w:rPr>
-        <w:t>Database searching scenario</w:t>
-      </w:r>
-    </w:p>
-    <w:p>
-      <w:pPr>
-        <w:rPr>
-          <w:rFonts w:ascii="Times New Roman" w:hAnsi="Times New Roman" w:cs="Times New Roman"/>
-        </w:rPr>
-      </w:pPr>
+        <w:t>Database searching scena</w:t>
+      </w:r>
+      <w:r>
+        <w:rPr>
+          <w:rFonts w:ascii="Times New Roman" w:hAnsi="Times New Roman" w:cs="Times New Roman"/>
+        </w:rPr>
+        <w:t>rio (Use Case 1)</w:t>
+      </w:r>
+      <w:bookmarkStart w:id="0" w:name="_GoBack"/>
+      <w:bookmarkEnd w:id="0"/>
     </w:p>
     <w:p>
       <w:pPr>
@@ -950,8 +951,6 @@
               </w:rPr>
               <w:t>List</w:t>
             </w:r>
-            <w:bookmarkStart w:id="0" w:name="_GoBack"/>
-            <w:bookmarkEnd w:id="0"/>
           </w:p>
         </w:tc>
       </w:tr>

</xml_diff>